<commit_message>
Database and documentation updates v.2.0
</commit_message>
<xml_diff>
--- a/docs/Initializing MySQL DB.docx
+++ b/docs/Initializing MySQL DB.docx
@@ -55,16 +55,8 @@
         <w:rPr>
           <w:lang w:val="en-US"/>
         </w:rPr>
-        <w:t xml:space="preserve">CMD: Docker pull </w:t>
-      </w:r>
-      <w:proofErr w:type="gramStart"/>
-      <w:r>
-        <w:rPr>
-          <w:lang w:val="en-US"/>
-        </w:rPr>
-        <w:t>MYSQL</w:t>
-      </w:r>
-      <w:proofErr w:type="gramEnd"/>
+        <w:t>CMD: Docker pull MYSQL</w:t>
+      </w:r>
     </w:p>
     <w:p>
       <w:pPr>
@@ -134,13 +126,8 @@
       <w:r>
         <w:t xml:space="preserve">docker run --name </w:t>
       </w:r>
-      <w:proofErr w:type="spellStart"/>
-      <w:r>
-        <w:t>NewsAPIContainer</w:t>
-      </w:r>
-      <w:proofErr w:type="spellEnd"/>
-      <w:r>
-        <w:t xml:space="preserve"> </w:t>
+      <w:r>
+        <w:t xml:space="preserve">NewsAPIContainer </w:t>
       </w:r>
       <w:r>
         <w:t>-e MYSQL_ROOT_PASSWORD=</w:t>
@@ -149,13 +136,8 @@
         <w:t>12345</w:t>
       </w:r>
       <w:r>
-        <w:t xml:space="preserve"> -d </w:t>
-      </w:r>
-      <w:proofErr w:type="spellStart"/>
-      <w:r>
-        <w:t>mysql</w:t>
-      </w:r>
-      <w:proofErr w:type="spellEnd"/>
+        <w:t xml:space="preserve"> -d mysql</w:t>
+      </w:r>
     </w:p>
     <w:p>
       <w:pPr>
@@ -220,16 +202,8 @@
         <w:rPr>
           <w:lang w:val="en-US"/>
         </w:rPr>
-        <w:t xml:space="preserve">CMD: (View Docker Container Status) docker </w:t>
-      </w:r>
-      <w:proofErr w:type="spellStart"/>
-      <w:r>
-        <w:rPr>
-          <w:lang w:val="en-US"/>
-        </w:rPr>
-        <w:t>ps</w:t>
-      </w:r>
-      <w:proofErr w:type="spellEnd"/>
+        <w:t>CMD: (View Docker Container Status) docker ps</w:t>
+      </w:r>
     </w:p>
     <w:p>
       <w:pPr>
@@ -342,21 +316,7 @@
         <w:rPr>
           <w:lang w:val="en-US"/>
         </w:rPr>
-        <w:t xml:space="preserve">Access Docker </w:t>
-      </w:r>
-      <w:proofErr w:type="spellStart"/>
-      <w:r>
-        <w:rPr>
-          <w:lang w:val="en-US"/>
-        </w:rPr>
-        <w:t>MySql</w:t>
-      </w:r>
-      <w:proofErr w:type="spellEnd"/>
-      <w:r>
-        <w:rPr>
-          <w:lang w:val="en-US"/>
-        </w:rPr>
-        <w:t xml:space="preserve"> Shell Container to create Database:</w:t>
+        <w:t>Access Docker MySql Shell Container to create Database:</w:t>
       </w:r>
     </w:p>
     <w:p>
@@ -372,29 +332,11 @@
       <w:r>
         <w:t xml:space="preserve">docker exec -it </w:t>
       </w:r>
-      <w:proofErr w:type="spellStart"/>
-      <w:r>
-        <w:t>NewsAPIContainer</w:t>
-      </w:r>
-      <w:proofErr w:type="spellEnd"/>
-      <w:r>
-        <w:t xml:space="preserve"> </w:t>
-      </w:r>
-      <w:proofErr w:type="spellStart"/>
-      <w:r>
-        <w:t>mysql</w:t>
-      </w:r>
-      <w:proofErr w:type="spellEnd"/>
-      <w:r>
-        <w:t xml:space="preserve"> -</w:t>
-      </w:r>
-      <w:proofErr w:type="spellStart"/>
-      <w:r>
-        <w:t>uroot</w:t>
-      </w:r>
-      <w:proofErr w:type="spellEnd"/>
-      <w:r>
-        <w:t xml:space="preserve"> -p</w:t>
+      <w:r>
+        <w:t xml:space="preserve">NewsAPIContainer </w:t>
+      </w:r>
+      <w:r>
+        <w:t>mysql -uroot -p</w:t>
       </w:r>
       <w:r>
         <w:rPr>
@@ -452,16 +394,8 @@
         <w:rPr>
           <w:lang w:val="en-US"/>
         </w:rPr>
-        <w:t xml:space="preserve">Create Database </w:t>
-      </w:r>
-      <w:proofErr w:type="spellStart"/>
-      <w:r>
-        <w:rPr>
-          <w:lang w:val="en-US"/>
-        </w:rPr>
-        <w:t>NewsAPI</w:t>
-      </w:r>
-      <w:proofErr w:type="spellEnd"/>
+        <w:t>Create Database NewsAPI</w:t>
+      </w:r>
     </w:p>
     <w:p>
       <w:pPr>
@@ -474,16 +408,14 @@
         <w:rPr>
           <w:lang w:val="en-US"/>
         </w:rPr>
-        <w:t xml:space="preserve">CMD: CREATE DATABASE </w:t>
-      </w:r>
-      <w:proofErr w:type="spellStart"/>
-      <w:r>
-        <w:rPr>
-          <w:lang w:val="en-US"/>
-        </w:rPr>
-        <w:t>NewsAPI</w:t>
-      </w:r>
-      <w:proofErr w:type="spellEnd"/>
+        <w:t>CMD: CREATE DATABASE NewsAPI</w:t>
+      </w:r>
+      <w:r>
+        <w:rPr>
+          <w:lang w:val="en-US"/>
+        </w:rPr>
+        <w:t>;</w:t>
+      </w:r>
     </w:p>
     <w:p>
       <w:pPr>

</xml_diff>